<commit_message>
arreglo las palabras mal escritas del documento
</commit_message>
<xml_diff>
--- a/alejandro.docx
+++ b/alejandro.docx
@@ -168,7 +168,7 @@
                         <a:effectLst/>
                         <a:extLst>
                           <a:ext uri="{C572A759-6A51-4108-AA02-DFA0A04FC94B}">
-                            <ma14:wrappingTextBoxFlag xmlns="" xmlns:mo="http://schemas.microsoft.com/office/mac/office/2008/main" xmlns:mv="urn:schemas-microsoft-com:mac:vml" xmlns:o="urn:schemas-microsoft-com:office:office" xmlns:v="urn:schemas-microsoft-com:vml" xmlns:w10="urn:schemas-microsoft-com:office:word" xmlns:w="http://schemas.openxmlformats.org/wordprocessingml/2006/main" xmlns:ma14="http://schemas.microsoft.com/office/mac/drawingml/2011/main"/>
+                            <ma14:wrappingTextBoxFlag xmlns:ma14="http://schemas.microsoft.com/office/mac/drawingml/2011/main" xmlns:w="http://schemas.openxmlformats.org/wordprocessingml/2006/main" xmlns:w10="urn:schemas-microsoft-com:office:word" xmlns:v="urn:schemas-microsoft-com:vml" xmlns:o="urn:schemas-microsoft-com:office:office" xmlns:mv="urn:schemas-microsoft-com:mac:vml" xmlns:mo="http://schemas.microsoft.com/office/mac/office/2008/main" xmlns=""/>
                           </a:ext>
                         </a:extLst>
                       </wps:spPr>
@@ -2228,13 +2228,19 @@
                               <w:fldChar w:fldCharType="begin"/>
                             </w:r>
                             <w:r>
+                              <w:instrText xml:space="preserve"> INCLUDEPICTURE  "https://lh3.googleusercontent.com/-zZva6319EVE/AAAAAAAAAAI/AAAAAAAAAAA/zKFGBYMviqc/photo.jpg" \* MERGEFORMATINET </w:instrText>
+                            </w:r>
+                            <w:r>
+                              <w:fldChar w:fldCharType="separate"/>
+                            </w:r>
+                            <w:r>
+                              <w:fldChar w:fldCharType="begin"/>
+                            </w:r>
+                            <w:r>
                               <w:instrText xml:space="preserve"> </w:instrText>
                             </w:r>
                             <w:r>
-                              <w:instrText>INCLUDEPICTURE  "https://lh3</w:instrText>
-                            </w:r>
-                            <w:r>
-                              <w:instrText>.googleusercontent.com/-zZva6319EVE/AAAAAAAAAAI/AAAAAAAAAAA/zKFGBYMviqc/photo.jpg" \* MERGEFORMATINET</w:instrText>
+                              <w:instrText>INCLUDEPICTURE  "https://lh3.googleusercontent.com/-zZva6319EVE/AAAAAAAAAAI/AAAAAAAAAAA/zKFGBYMviqc/photo.jpg" \* MERGEFORMATINET</w:instrText>
                             </w:r>
                             <w:r>
                               <w:instrText xml:space="preserve"> </w:instrText>
@@ -2267,6 +2273,9 @@
                                   <v:imagedata r:id="rId9" r:href="rId10" gain="109227f"/>
                                 </v:shape>
                               </w:pict>
+                            </w:r>
+                            <w:r>
+                              <w:fldChar w:fldCharType="end"/>
                             </w:r>
                             <w:r>
                               <w:fldChar w:fldCharType="end"/>
@@ -3800,7 +3809,7 @@
                         <a:effectLst/>
                         <a:extLst>
                           <a:ext uri="{C572A759-6A51-4108-AA02-DFA0A04FC94B}">
-                            <ma14:wrappingTextBoxFlag xmlns="" xmlns:mo="http://schemas.microsoft.com/office/mac/office/2008/main" xmlns:mv="urn:schemas-microsoft-com:mac:vml" xmlns:o="urn:schemas-microsoft-com:office:office" xmlns:v="urn:schemas-microsoft-com:vml" xmlns:w10="urn:schemas-microsoft-com:office:word" xmlns:w="http://schemas.openxmlformats.org/wordprocessingml/2006/main" xmlns:ma14="http://schemas.microsoft.com/office/mac/drawingml/2011/main"/>
+                            <ma14:wrappingTextBoxFlag xmlns:ma14="http://schemas.microsoft.com/office/mac/drawingml/2011/main" xmlns:w="http://schemas.openxmlformats.org/wordprocessingml/2006/main" xmlns:w10="urn:schemas-microsoft-com:office:word" xmlns:v="urn:schemas-microsoft-com:vml" xmlns:o="urn:schemas-microsoft-com:office:office" xmlns:mv="urn:schemas-microsoft-com:mac:vml" xmlns:mo="http://schemas.microsoft.com/office/mac/office/2008/main" xmlns=""/>
                           </a:ext>
                         </a:extLst>
                       </wps:spPr>
@@ -3945,15 +3954,31 @@
                                 <w:szCs w:val="22"/>
                               </w:rPr>
                             </w:pPr>
-                            <w:r>
-                              <w:rPr>
-                                <w:rFonts w:ascii="Arial" w:hAnsi="Arial" w:cs="Arial"/>
+                          </w:p>
+                          <w:p>
+                            <w:pPr>
+                              <w:jc w:val="both"/>
+                              <w:rPr>
+                                <w:rFonts w:ascii="Arial" w:hAnsi="Arial" w:cs="Arial"/>
+                                <w:b/>
+                                <w:bCs/>
                                 <w:iCs/>
                                 <w:color w:val="FFFFFF" w:themeColor="background1"/>
                                 <w:sz w:val="22"/>
                                 <w:szCs w:val="22"/>
                               </w:rPr>
-                              <w:t>Dirección</w:t>
+                            </w:pPr>
+                            <w:r>
+                              <w:rPr>
+                                <w:rFonts w:ascii="Arial" w:hAnsi="Arial" w:cs="Arial"/>
+                                <w:b/>
+                                <w:bCs/>
+                                <w:iCs/>
+                                <w:color w:val="FFFFFF" w:themeColor="background1"/>
+                                <w:sz w:val="22"/>
+                                <w:szCs w:val="22"/>
+                              </w:rPr>
+                              <w:t>Teléfono</w:t>
                             </w:r>
                           </w:p>
                           <w:p>
@@ -3987,47 +4012,7 @@
                                 <w:sz w:val="22"/>
                                 <w:szCs w:val="22"/>
                               </w:rPr>
-                              <w:t xml:space="preserve">calle 6 no 47 los </w:t>
-                            </w:r>
-                            <w:r>
-                              <w:rPr>
-                                <w:rFonts w:ascii="Arial" w:hAnsi="Arial" w:cs="Arial"/>
-                                <w:iCs/>
-                                <w:color w:val="FFFFFF" w:themeColor="background1"/>
-                                <w:sz w:val="22"/>
-                                <w:szCs w:val="22"/>
-                              </w:rPr>
-                              <w:t>Guaricano</w:t>
-                            </w:r>
-                            <w:r>
-                              <w:rPr>
-                                <w:rFonts w:ascii="Arial" w:hAnsi="Arial" w:cs="Arial"/>
-                                <w:iCs/>
-                                <w:color w:val="FFFFFF" w:themeColor="background1"/>
-                                <w:sz w:val="22"/>
-                                <w:szCs w:val="22"/>
-                              </w:rPr>
-                              <w:t xml:space="preserve"> de villa </w:t>
-                            </w:r>
-                            <w:r>
-                              <w:rPr>
-                                <w:rFonts w:ascii="Arial" w:hAnsi="Arial" w:cs="Arial"/>
-                                <w:iCs/>
-                                <w:color w:val="FFFFFF" w:themeColor="background1"/>
-                                <w:sz w:val="22"/>
-                                <w:szCs w:val="22"/>
-                              </w:rPr>
-                              <w:t>M</w:t>
-                            </w:r>
-                            <w:r>
-                              <w:rPr>
-                                <w:rFonts w:ascii="Arial" w:hAnsi="Arial" w:cs="Arial"/>
-                                <w:iCs/>
-                                <w:color w:val="FFFFFF" w:themeColor="background1"/>
-                                <w:sz w:val="22"/>
-                                <w:szCs w:val="22"/>
-                              </w:rPr>
-                              <w:t>ella Santo Domingo</w:t>
+                              <w:t>809-417-3775</w:t>
                             </w:r>
                           </w:p>
                           <w:p>
@@ -4041,134 +4026,6 @@
                                 <w:szCs w:val="22"/>
                               </w:rPr>
                             </w:pPr>
-                          </w:p>
-                          <w:p>
-                            <w:pPr>
-                              <w:jc w:val="both"/>
-                              <w:rPr>
-                                <w:rFonts w:ascii="Arial" w:hAnsi="Arial" w:cs="Arial"/>
-                                <w:b/>
-                                <w:bCs/>
-                                <w:iCs/>
-                                <w:color w:val="FFFFFF" w:themeColor="background1"/>
-                                <w:sz w:val="22"/>
-                                <w:szCs w:val="22"/>
-                              </w:rPr>
-                            </w:pPr>
-                            <w:r>
-                              <w:rPr>
-                                <w:rFonts w:ascii="Arial" w:hAnsi="Arial" w:cs="Arial"/>
-                                <w:b/>
-                                <w:bCs/>
-                                <w:iCs/>
-                                <w:color w:val="FFFFFF" w:themeColor="background1"/>
-                                <w:sz w:val="22"/>
-                                <w:szCs w:val="22"/>
-                              </w:rPr>
-                              <w:t>Teléfono</w:t>
-                            </w:r>
-                          </w:p>
-                          <w:p>
-                            <w:pPr>
-                              <w:jc w:val="both"/>
-                              <w:rPr>
-                                <w:rFonts w:ascii="Arial" w:hAnsi="Arial" w:cs="Arial"/>
-                                <w:iCs/>
-                                <w:color w:val="FFFFFF" w:themeColor="background1"/>
-                                <w:sz w:val="22"/>
-                                <w:szCs w:val="22"/>
-                              </w:rPr>
-                            </w:pPr>
-                          </w:p>
-                          <w:p>
-                            <w:pPr>
-                              <w:jc w:val="both"/>
-                              <w:rPr>
-                                <w:rFonts w:ascii="Arial" w:hAnsi="Arial" w:cs="Arial"/>
-                                <w:iCs/>
-                                <w:color w:val="FFFFFF" w:themeColor="background1"/>
-                                <w:sz w:val="22"/>
-                                <w:szCs w:val="22"/>
-                              </w:rPr>
-                            </w:pPr>
-                            <w:r>
-                              <w:rPr>
-                                <w:rFonts w:ascii="Arial" w:hAnsi="Arial" w:cs="Arial"/>
-                                <w:iCs/>
-                                <w:color w:val="FFFFFF" w:themeColor="background1"/>
-                                <w:sz w:val="22"/>
-                                <w:szCs w:val="22"/>
-                              </w:rPr>
-                              <w:t>809-417-3775</w:t>
-                            </w:r>
-                          </w:p>
-                          <w:p>
-                            <w:pPr>
-                              <w:jc w:val="both"/>
-                              <w:rPr>
-                                <w:rFonts w:ascii="Arial" w:hAnsi="Arial" w:cs="Arial"/>
-                                <w:iCs/>
-                                <w:color w:val="FFFFFF" w:themeColor="background1"/>
-                                <w:sz w:val="22"/>
-                                <w:szCs w:val="22"/>
-                              </w:rPr>
-                            </w:pPr>
-                          </w:p>
-                          <w:p>
-                            <w:pPr>
-                              <w:jc w:val="both"/>
-                              <w:rPr>
-                                <w:rFonts w:ascii="Arial" w:hAnsi="Arial" w:cs="Arial"/>
-                                <w:iCs/>
-                                <w:color w:val="FFFFFF" w:themeColor="background1"/>
-                                <w:sz w:val="22"/>
-                                <w:szCs w:val="22"/>
-                              </w:rPr>
-                            </w:pPr>
-                            <w:r>
-                              <w:rPr>
-                                <w:rFonts w:ascii="Arial" w:hAnsi="Arial" w:cs="Arial"/>
-                                <w:iCs/>
-                                <w:color w:val="FFFFFF" w:themeColor="background1"/>
-                                <w:sz w:val="22"/>
-                                <w:szCs w:val="22"/>
-                              </w:rPr>
-                              <w:t>Fecha de nacimiento</w:t>
-                            </w:r>
-                          </w:p>
-                          <w:p>
-                            <w:pPr>
-                              <w:jc w:val="both"/>
-                              <w:rPr>
-                                <w:rFonts w:ascii="Arial" w:hAnsi="Arial" w:cs="Arial"/>
-                                <w:iCs/>
-                                <w:color w:val="FFFFFF" w:themeColor="background1"/>
-                                <w:sz w:val="22"/>
-                                <w:szCs w:val="22"/>
-                              </w:rPr>
-                            </w:pPr>
-                          </w:p>
-                          <w:p>
-                            <w:pPr>
-                              <w:jc w:val="both"/>
-                              <w:rPr>
-                                <w:rFonts w:ascii="Arial" w:hAnsi="Arial" w:cs="Arial"/>
-                                <w:iCs/>
-                                <w:color w:val="FFFFFF" w:themeColor="background1"/>
-                                <w:sz w:val="22"/>
-                                <w:szCs w:val="22"/>
-                              </w:rPr>
-                            </w:pPr>
-                            <w:r>
-                              <w:rPr>
-                                <w:rFonts w:ascii="Arial" w:hAnsi="Arial" w:cs="Arial"/>
-                                <w:iCs/>
-                                <w:color w:val="FFFFFF" w:themeColor="background1"/>
-                                <w:sz w:val="22"/>
-                                <w:szCs w:val="22"/>
-                              </w:rPr>
-                              <w:t>28-11-1992</w:t>
-                            </w:r>
                           </w:p>
                           <w:p>
                             <w:pPr>
@@ -4336,7 +4193,11 @@
           </mc:Choice>
           <mc:Fallback>
             <w:pict>
-              <v:shape w14:anchorId="17686F5B" id="Cuadro de texto 8" o:spid="_x0000_s1034" type="#_x0000_t202" style="position:absolute;margin-left:15.75pt;margin-top:15.5pt;width:204.15pt;height:389.25pt;z-index:251726848;visibility:visible;mso-wrap-style:square;mso-width-percent:0;mso-height-percent:0;mso-wrap-distance-left:9pt;mso-wrap-distance-top:0;mso-wrap-distance-right:9pt;mso-wrap-distance-bottom:0;mso-position-horizontal:absolute;mso-position-horizontal-relative:page;mso-position-vertical:absolute;mso-position-vertical-relative:text;mso-width-percent:0;mso-height-percent:0;mso-width-relative:margin;mso-height-relative:margin;v-text-anchor:top" o:gfxdata="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" filled="f" stroked="f">
+              <v:shapetype w14:anchorId="17686F5B" id="_x0000_t202" coordsize="21600,21600" o:spt="202" path="m,l,21600r21600,l21600,xe">
+                <v:stroke joinstyle="miter"/>
+                <v:path gradientshapeok="t" o:connecttype="rect"/>
+              </v:shapetype>
+              <v:shape id="Cuadro de texto 8" o:spid="_x0000_s1034" type="#_x0000_t202" style="position:absolute;margin-left:15.75pt;margin-top:15.5pt;width:204.15pt;height:389.25pt;z-index:251726848;visibility:visible;mso-wrap-style:square;mso-width-percent:0;mso-height-percent:0;mso-wrap-distance-left:9pt;mso-wrap-distance-top:0;mso-wrap-distance-right:9pt;mso-wrap-distance-bottom:0;mso-position-horizontal:absolute;mso-position-horizontal-relative:page;mso-position-vertical:absolute;mso-position-vertical-relative:text;mso-width-percent:0;mso-height-percent:0;mso-width-relative:margin;mso-height-relative:margin;v-text-anchor:top" o:gfxdata="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" filled="f" stroked="f">
                 <v:textbox>
                   <w:txbxContent>
                     <w:p>
@@ -4478,15 +4339,31 @@
                           <w:szCs w:val="22"/>
                         </w:rPr>
                       </w:pPr>
-                      <w:r>
-                        <w:rPr>
-                          <w:rFonts w:ascii="Arial" w:hAnsi="Arial" w:cs="Arial"/>
+                    </w:p>
+                    <w:p>
+                      <w:pPr>
+                        <w:jc w:val="both"/>
+                        <w:rPr>
+                          <w:rFonts w:ascii="Arial" w:hAnsi="Arial" w:cs="Arial"/>
+                          <w:b/>
+                          <w:bCs/>
                           <w:iCs/>
                           <w:color w:val="FFFFFF" w:themeColor="background1"/>
                           <w:sz w:val="22"/>
                           <w:szCs w:val="22"/>
                         </w:rPr>
-                        <w:t>Dirección</w:t>
+                      </w:pPr>
+                      <w:r>
+                        <w:rPr>
+                          <w:rFonts w:ascii="Arial" w:hAnsi="Arial" w:cs="Arial"/>
+                          <w:b/>
+                          <w:bCs/>
+                          <w:iCs/>
+                          <w:color w:val="FFFFFF" w:themeColor="background1"/>
+                          <w:sz w:val="22"/>
+                          <w:szCs w:val="22"/>
+                        </w:rPr>
+                        <w:t>Teléfono</w:t>
                       </w:r>
                     </w:p>
                     <w:p>
@@ -4520,47 +4397,7 @@
                           <w:sz w:val="22"/>
                           <w:szCs w:val="22"/>
                         </w:rPr>
-                        <w:t xml:space="preserve">calle 6 no 47 los </w:t>
-                      </w:r>
-                      <w:r>
-                        <w:rPr>
-                          <w:rFonts w:ascii="Arial" w:hAnsi="Arial" w:cs="Arial"/>
-                          <w:iCs/>
-                          <w:color w:val="FFFFFF" w:themeColor="background1"/>
-                          <w:sz w:val="22"/>
-                          <w:szCs w:val="22"/>
-                        </w:rPr>
-                        <w:t>Guaricano</w:t>
-                      </w:r>
-                      <w:r>
-                        <w:rPr>
-                          <w:rFonts w:ascii="Arial" w:hAnsi="Arial" w:cs="Arial"/>
-                          <w:iCs/>
-                          <w:color w:val="FFFFFF" w:themeColor="background1"/>
-                          <w:sz w:val="22"/>
-                          <w:szCs w:val="22"/>
-                        </w:rPr>
-                        <w:t xml:space="preserve"> de villa </w:t>
-                      </w:r>
-                      <w:r>
-                        <w:rPr>
-                          <w:rFonts w:ascii="Arial" w:hAnsi="Arial" w:cs="Arial"/>
-                          <w:iCs/>
-                          <w:color w:val="FFFFFF" w:themeColor="background1"/>
-                          <w:sz w:val="22"/>
-                          <w:szCs w:val="22"/>
-                        </w:rPr>
-                        <w:t>M</w:t>
-                      </w:r>
-                      <w:r>
-                        <w:rPr>
-                          <w:rFonts w:ascii="Arial" w:hAnsi="Arial" w:cs="Arial"/>
-                          <w:iCs/>
-                          <w:color w:val="FFFFFF" w:themeColor="background1"/>
-                          <w:sz w:val="22"/>
-                          <w:szCs w:val="22"/>
-                        </w:rPr>
-                        <w:t>ella Santo Domingo</w:t>
+                        <w:t>809-417-3775</w:t>
                       </w:r>
                     </w:p>
                     <w:p>
@@ -4574,134 +4411,6 @@
                           <w:szCs w:val="22"/>
                         </w:rPr>
                       </w:pPr>
-                    </w:p>
-                    <w:p>
-                      <w:pPr>
-                        <w:jc w:val="both"/>
-                        <w:rPr>
-                          <w:rFonts w:ascii="Arial" w:hAnsi="Arial" w:cs="Arial"/>
-                          <w:b/>
-                          <w:bCs/>
-                          <w:iCs/>
-                          <w:color w:val="FFFFFF" w:themeColor="background1"/>
-                          <w:sz w:val="22"/>
-                          <w:szCs w:val="22"/>
-                        </w:rPr>
-                      </w:pPr>
-                      <w:r>
-                        <w:rPr>
-                          <w:rFonts w:ascii="Arial" w:hAnsi="Arial" w:cs="Arial"/>
-                          <w:b/>
-                          <w:bCs/>
-                          <w:iCs/>
-                          <w:color w:val="FFFFFF" w:themeColor="background1"/>
-                          <w:sz w:val="22"/>
-                          <w:szCs w:val="22"/>
-                        </w:rPr>
-                        <w:t>Teléfono</w:t>
-                      </w:r>
-                    </w:p>
-                    <w:p>
-                      <w:pPr>
-                        <w:jc w:val="both"/>
-                        <w:rPr>
-                          <w:rFonts w:ascii="Arial" w:hAnsi="Arial" w:cs="Arial"/>
-                          <w:iCs/>
-                          <w:color w:val="FFFFFF" w:themeColor="background1"/>
-                          <w:sz w:val="22"/>
-                          <w:szCs w:val="22"/>
-                        </w:rPr>
-                      </w:pPr>
-                    </w:p>
-                    <w:p>
-                      <w:pPr>
-                        <w:jc w:val="both"/>
-                        <w:rPr>
-                          <w:rFonts w:ascii="Arial" w:hAnsi="Arial" w:cs="Arial"/>
-                          <w:iCs/>
-                          <w:color w:val="FFFFFF" w:themeColor="background1"/>
-                          <w:sz w:val="22"/>
-                          <w:szCs w:val="22"/>
-                        </w:rPr>
-                      </w:pPr>
-                      <w:r>
-                        <w:rPr>
-                          <w:rFonts w:ascii="Arial" w:hAnsi="Arial" w:cs="Arial"/>
-                          <w:iCs/>
-                          <w:color w:val="FFFFFF" w:themeColor="background1"/>
-                          <w:sz w:val="22"/>
-                          <w:szCs w:val="22"/>
-                        </w:rPr>
-                        <w:t>809-417-3775</w:t>
-                      </w:r>
-                    </w:p>
-                    <w:p>
-                      <w:pPr>
-                        <w:jc w:val="both"/>
-                        <w:rPr>
-                          <w:rFonts w:ascii="Arial" w:hAnsi="Arial" w:cs="Arial"/>
-                          <w:iCs/>
-                          <w:color w:val="FFFFFF" w:themeColor="background1"/>
-                          <w:sz w:val="22"/>
-                          <w:szCs w:val="22"/>
-                        </w:rPr>
-                      </w:pPr>
-                    </w:p>
-                    <w:p>
-                      <w:pPr>
-                        <w:jc w:val="both"/>
-                        <w:rPr>
-                          <w:rFonts w:ascii="Arial" w:hAnsi="Arial" w:cs="Arial"/>
-                          <w:iCs/>
-                          <w:color w:val="FFFFFF" w:themeColor="background1"/>
-                          <w:sz w:val="22"/>
-                          <w:szCs w:val="22"/>
-                        </w:rPr>
-                      </w:pPr>
-                      <w:r>
-                        <w:rPr>
-                          <w:rFonts w:ascii="Arial" w:hAnsi="Arial" w:cs="Arial"/>
-                          <w:iCs/>
-                          <w:color w:val="FFFFFF" w:themeColor="background1"/>
-                          <w:sz w:val="22"/>
-                          <w:szCs w:val="22"/>
-                        </w:rPr>
-                        <w:t>Fecha de nacimiento</w:t>
-                      </w:r>
-                    </w:p>
-                    <w:p>
-                      <w:pPr>
-                        <w:jc w:val="both"/>
-                        <w:rPr>
-                          <w:rFonts w:ascii="Arial" w:hAnsi="Arial" w:cs="Arial"/>
-                          <w:iCs/>
-                          <w:color w:val="FFFFFF" w:themeColor="background1"/>
-                          <w:sz w:val="22"/>
-                          <w:szCs w:val="22"/>
-                        </w:rPr>
-                      </w:pPr>
-                    </w:p>
-                    <w:p>
-                      <w:pPr>
-                        <w:jc w:val="both"/>
-                        <w:rPr>
-                          <w:rFonts w:ascii="Arial" w:hAnsi="Arial" w:cs="Arial"/>
-                          <w:iCs/>
-                          <w:color w:val="FFFFFF" w:themeColor="background1"/>
-                          <w:sz w:val="22"/>
-                          <w:szCs w:val="22"/>
-                        </w:rPr>
-                      </w:pPr>
-                      <w:r>
-                        <w:rPr>
-                          <w:rFonts w:ascii="Arial" w:hAnsi="Arial" w:cs="Arial"/>
-                          <w:iCs/>
-                          <w:color w:val="FFFFFF" w:themeColor="background1"/>
-                          <w:sz w:val="22"/>
-                          <w:szCs w:val="22"/>
-                        </w:rPr>
-                        <w:t>28-11-1992</w:t>
-                      </w:r>
                     </w:p>
                     <w:p>
                       <w:pPr>
@@ -4907,7 +4616,7 @@
                         <a:effectLst/>
                         <a:extLst>
                           <a:ext uri="{C572A759-6A51-4108-AA02-DFA0A04FC94B}">
-                            <ma14:wrappingTextBoxFlag xmlns="" xmlns:mo="http://schemas.microsoft.com/office/mac/office/2008/main" xmlns:mv="urn:schemas-microsoft-com:mac:vml" xmlns:o="urn:schemas-microsoft-com:office:office" xmlns:v="urn:schemas-microsoft-com:vml" xmlns:w10="urn:schemas-microsoft-com:office:word" xmlns:w="http://schemas.openxmlformats.org/wordprocessingml/2006/main" xmlns:ma14="http://schemas.microsoft.com/office/mac/drawingml/2011/main"/>
+                            <ma14:wrappingTextBoxFlag xmlns:ma14="http://schemas.microsoft.com/office/mac/drawingml/2011/main" xmlns:w="http://schemas.openxmlformats.org/wordprocessingml/2006/main" xmlns:w10="urn:schemas-microsoft-com:office:word" xmlns:v="urn:schemas-microsoft-com:vml" xmlns:o="urn:schemas-microsoft-com:office:office" xmlns:mv="urn:schemas-microsoft-com:mac:vml" xmlns:mo="http://schemas.microsoft.com/office/mac/office/2008/main" xmlns=""/>
                           </a:ext>
                         </a:extLst>
                       </wps:spPr>
@@ -5651,7 +5360,7 @@
                         <a:effectLst/>
                         <a:extLst>
                           <a:ext uri="{C572A759-6A51-4108-AA02-DFA0A04FC94B}">
-                            <ma14:wrappingTextBoxFlag xmlns="" xmlns:mo="http://schemas.microsoft.com/office/mac/office/2008/main" xmlns:mv="urn:schemas-microsoft-com:mac:vml" xmlns:o="urn:schemas-microsoft-com:office:office" xmlns:v="urn:schemas-microsoft-com:vml" xmlns:w10="urn:schemas-microsoft-com:office:word" xmlns:w="http://schemas.openxmlformats.org/wordprocessingml/2006/main" xmlns:ma14="http://schemas.microsoft.com/office/mac/drawingml/2011/main"/>
+                            <ma14:wrappingTextBoxFlag xmlns:ma14="http://schemas.microsoft.com/office/mac/drawingml/2011/main" xmlns:w="http://schemas.openxmlformats.org/wordprocessingml/2006/main" xmlns:w10="urn:schemas-microsoft-com:office:word" xmlns:v="urn:schemas-microsoft-com:vml" xmlns:o="urn:schemas-microsoft-com:office:office" xmlns:mv="urn:schemas-microsoft-com:mac:vml" xmlns:mo="http://schemas.microsoft.com/office/mac/office/2008/main" xmlns=""/>
                           </a:ext>
                         </a:extLst>
                       </wps:spPr>
@@ -6281,7 +5990,7 @@
                         <a:effectLst/>
                         <a:extLst>
                           <a:ext uri="{C572A759-6A51-4108-AA02-DFA0A04FC94B}">
-                            <ma14:wrappingTextBoxFlag xmlns="" xmlns:mo="http://schemas.microsoft.com/office/mac/office/2008/main" xmlns:mv="urn:schemas-microsoft-com:mac:vml" xmlns:o="urn:schemas-microsoft-com:office:office" xmlns:v="urn:schemas-microsoft-com:vml" xmlns:w10="urn:schemas-microsoft-com:office:word" xmlns:w="http://schemas.openxmlformats.org/wordprocessingml/2006/main" xmlns:ma14="http://schemas.microsoft.com/office/mac/drawingml/2011/main"/>
+                            <ma14:wrappingTextBoxFlag xmlns:ma14="http://schemas.microsoft.com/office/mac/drawingml/2011/main" xmlns:w="http://schemas.openxmlformats.org/wordprocessingml/2006/main" xmlns:w10="urn:schemas-microsoft-com:office:word" xmlns:v="urn:schemas-microsoft-com:vml" xmlns:o="urn:schemas-microsoft-com:office:office" xmlns:mv="urn:schemas-microsoft-com:mac:vml" xmlns:mo="http://schemas.microsoft.com/office/mac/office/2008/main" xmlns=""/>
                           </a:ext>
                         </a:extLst>
                       </wps:spPr>

</xml_diff>